<commit_message>
Corrected corruption of graph in training report
</commit_message>
<xml_diff>
--- a/Publications/User_Specific_Training_Report_1A.docx
+++ b/Publications/User_Specific_Training_Report_1A.docx
@@ -760,12 +760,12 @@
         </w:tblCellMar>
       </w:tblPr>
       <w:tblGrid>
-        <w:gridCol w:w="930"/>
+        <w:gridCol w:w="929"/>
         <w:gridCol w:w="5400"/>
         <w:gridCol w:w="900"/>
         <w:gridCol w:w="1154"/>
-        <w:gridCol w:w="916"/>
-        <w:gridCol w:w="974"/>
+        <w:gridCol w:w="917"/>
+        <w:gridCol w:w="973"/>
       </w:tblGrid>
       <w:tr>
         <w:trPr>
@@ -773,7 +773,7 @@
         </w:trPr>
         <w:tc>
           <w:tcPr>
-            <w:tcW w:w="930" w:type="dxa"/>
+            <w:tcW w:w="929" w:type="dxa"/>
             <w:tcBorders/>
           </w:tcPr>
           <w:p>
@@ -889,7 +889,7 @@
         </w:tc>
         <w:tc>
           <w:tcPr>
-            <w:tcW w:w="916" w:type="dxa"/>
+            <w:tcW w:w="917" w:type="dxa"/>
             <w:tcBorders/>
           </w:tcPr>
           <w:p>
@@ -918,7 +918,7 @@
         </w:tc>
         <w:tc>
           <w:tcPr>
-            <w:tcW w:w="974" w:type="dxa"/>
+            <w:tcW w:w="973" w:type="dxa"/>
             <w:tcBorders/>
           </w:tcPr>
           <w:p>
@@ -953,7 +953,7 @@
         </w:trPr>
         <w:tc>
           <w:tcPr>
-            <w:tcW w:w="930" w:type="dxa"/>
+            <w:tcW w:w="929" w:type="dxa"/>
             <w:tcBorders/>
             <w:vAlign w:val="bottom"/>
           </w:tcPr>
@@ -1069,7 +1069,7 @@
         </w:tc>
         <w:tc>
           <w:tcPr>
-            <w:tcW w:w="916" w:type="dxa"/>
+            <w:tcW w:w="917" w:type="dxa"/>
             <w:tcBorders/>
             <w:vAlign w:val="bottom"/>
           </w:tcPr>
@@ -1098,7 +1098,7 @@
         </w:tc>
         <w:tc>
           <w:tcPr>
-            <w:tcW w:w="974" w:type="dxa"/>
+            <w:tcW w:w="973" w:type="dxa"/>
             <w:tcBorders/>
             <w:vAlign w:val="bottom"/>
           </w:tcPr>
@@ -1132,7 +1132,7 @@
         </w:trPr>
         <w:tc>
           <w:tcPr>
-            <w:tcW w:w="930" w:type="dxa"/>
+            <w:tcW w:w="929" w:type="dxa"/>
             <w:tcBorders/>
             <w:vAlign w:val="bottom"/>
           </w:tcPr>
@@ -1248,7 +1248,7 @@
         </w:tc>
         <w:tc>
           <w:tcPr>
-            <w:tcW w:w="916" w:type="dxa"/>
+            <w:tcW w:w="917" w:type="dxa"/>
             <w:tcBorders/>
             <w:vAlign w:val="bottom"/>
           </w:tcPr>
@@ -1277,7 +1277,7 @@
         </w:tc>
         <w:tc>
           <w:tcPr>
-            <w:tcW w:w="974" w:type="dxa"/>
+            <w:tcW w:w="973" w:type="dxa"/>
             <w:tcBorders/>
             <w:vAlign w:val="bottom"/>
           </w:tcPr>
@@ -1311,7 +1311,7 @@
         </w:trPr>
         <w:tc>
           <w:tcPr>
-            <w:tcW w:w="930" w:type="dxa"/>
+            <w:tcW w:w="929" w:type="dxa"/>
             <w:tcBorders/>
             <w:vAlign w:val="bottom"/>
           </w:tcPr>
@@ -1427,7 +1427,7 @@
         </w:tc>
         <w:tc>
           <w:tcPr>
-            <w:tcW w:w="916" w:type="dxa"/>
+            <w:tcW w:w="917" w:type="dxa"/>
             <w:tcBorders/>
             <w:vAlign w:val="bottom"/>
           </w:tcPr>
@@ -1456,7 +1456,7 @@
         </w:tc>
         <w:tc>
           <w:tcPr>
-            <w:tcW w:w="974" w:type="dxa"/>
+            <w:tcW w:w="973" w:type="dxa"/>
             <w:tcBorders/>
             <w:vAlign w:val="bottom"/>
           </w:tcPr>
@@ -1490,7 +1490,7 @@
         </w:trPr>
         <w:tc>
           <w:tcPr>
-            <w:tcW w:w="930" w:type="dxa"/>
+            <w:tcW w:w="929" w:type="dxa"/>
             <w:tcBorders/>
             <w:vAlign w:val="bottom"/>
           </w:tcPr>
@@ -1606,7 +1606,7 @@
         </w:tc>
         <w:tc>
           <w:tcPr>
-            <w:tcW w:w="916" w:type="dxa"/>
+            <w:tcW w:w="917" w:type="dxa"/>
             <w:tcBorders/>
             <w:vAlign w:val="bottom"/>
           </w:tcPr>
@@ -1635,7 +1635,7 @@
         </w:tc>
         <w:tc>
           <w:tcPr>
-            <w:tcW w:w="974" w:type="dxa"/>
+            <w:tcW w:w="973" w:type="dxa"/>
             <w:tcBorders/>
             <w:vAlign w:val="bottom"/>
           </w:tcPr>
@@ -1669,7 +1669,7 @@
         </w:trPr>
         <w:tc>
           <w:tcPr>
-            <w:tcW w:w="930" w:type="dxa"/>
+            <w:tcW w:w="929" w:type="dxa"/>
             <w:tcBorders/>
             <w:vAlign w:val="bottom"/>
           </w:tcPr>
@@ -1785,7 +1785,7 @@
         </w:tc>
         <w:tc>
           <w:tcPr>
-            <w:tcW w:w="916" w:type="dxa"/>
+            <w:tcW w:w="917" w:type="dxa"/>
             <w:tcBorders/>
             <w:vAlign w:val="bottom"/>
           </w:tcPr>
@@ -1814,7 +1814,7 @@
         </w:tc>
         <w:tc>
           <w:tcPr>
-            <w:tcW w:w="974" w:type="dxa"/>
+            <w:tcW w:w="973" w:type="dxa"/>
             <w:tcBorders/>
             <w:vAlign w:val="bottom"/>
           </w:tcPr>
@@ -1848,7 +1848,7 @@
         </w:trPr>
         <w:tc>
           <w:tcPr>
-            <w:tcW w:w="930" w:type="dxa"/>
+            <w:tcW w:w="929" w:type="dxa"/>
             <w:tcBorders/>
             <w:vAlign w:val="bottom"/>
           </w:tcPr>
@@ -1964,7 +1964,7 @@
         </w:tc>
         <w:tc>
           <w:tcPr>
-            <w:tcW w:w="916" w:type="dxa"/>
+            <w:tcW w:w="917" w:type="dxa"/>
             <w:tcBorders/>
             <w:vAlign w:val="bottom"/>
           </w:tcPr>
@@ -1993,7 +1993,7 @@
         </w:tc>
         <w:tc>
           <w:tcPr>
-            <w:tcW w:w="974" w:type="dxa"/>
+            <w:tcW w:w="973" w:type="dxa"/>
             <w:tcBorders/>
             <w:vAlign w:val="bottom"/>
           </w:tcPr>
@@ -2027,7 +2027,7 @@
         </w:trPr>
         <w:tc>
           <w:tcPr>
-            <w:tcW w:w="930" w:type="dxa"/>
+            <w:tcW w:w="929" w:type="dxa"/>
             <w:tcBorders/>
             <w:vAlign w:val="bottom"/>
           </w:tcPr>
@@ -2159,7 +2159,7 @@
         </w:tc>
         <w:tc>
           <w:tcPr>
-            <w:tcW w:w="916" w:type="dxa"/>
+            <w:tcW w:w="917" w:type="dxa"/>
             <w:tcBorders/>
             <w:vAlign w:val="bottom"/>
           </w:tcPr>
@@ -2192,7 +2192,7 @@
         </w:tc>
         <w:tc>
           <w:tcPr>
-            <w:tcW w:w="974" w:type="dxa"/>
+            <w:tcW w:w="973" w:type="dxa"/>
             <w:tcBorders/>
             <w:vAlign w:val="bottom"/>
           </w:tcPr>
@@ -2230,7 +2230,7 @@
         </w:trPr>
         <w:tc>
           <w:tcPr>
-            <w:tcW w:w="930" w:type="dxa"/>
+            <w:tcW w:w="929" w:type="dxa"/>
             <w:tcBorders/>
             <w:vAlign w:val="bottom"/>
           </w:tcPr>
@@ -2346,7 +2346,7 @@
         </w:tc>
         <w:tc>
           <w:tcPr>
-            <w:tcW w:w="916" w:type="dxa"/>
+            <w:tcW w:w="917" w:type="dxa"/>
             <w:tcBorders/>
             <w:vAlign w:val="bottom"/>
           </w:tcPr>
@@ -2375,7 +2375,7 @@
         </w:tc>
         <w:tc>
           <w:tcPr>
-            <w:tcW w:w="974" w:type="dxa"/>
+            <w:tcW w:w="973" w:type="dxa"/>
             <w:tcBorders/>
             <w:vAlign w:val="bottom"/>
           </w:tcPr>
@@ -2468,14 +2468,10 @@
           <w:bCs w:val="false"/>
         </w:rPr>
       </w:pPr>
-      <w:r/>
-      <w:r>
-        <w:rPr>
-          <w:b w:val="false"/>
-          <w:bCs w:val="false"/>
-        </w:rPr>
+      <w:r>
+        <w:rPr/>
         <w:drawing>
-          <wp:anchor behindDoc="0" distT="0" distB="0" distL="0" distR="0" simplePos="0" locked="0" layoutInCell="0" allowOverlap="1" relativeHeight="2">
+          <wp:anchor behindDoc="0" distT="0" distB="0" distL="0" distR="0" simplePos="0" locked="0" layoutInCell="0" allowOverlap="1" relativeHeight="5">
             <wp:simplePos x="0" y="0"/>
             <wp:positionH relativeFrom="column">
               <wp:align>center</wp:align>
@@ -2486,15 +2482,56 @@
             <wp:extent cx="5753735" cy="3241675"/>
             <wp:effectExtent l="0" t="0" r="0" b="0"/>
             <wp:wrapSquare wrapText="largest"/>
-            <wp:docPr id="1" name="Object1" descr="" title=""/>
-            <wp:cNvGraphicFramePr/>
+            <wp:docPr id="1" name="Image4" descr="" title=""/>
+            <wp:cNvGraphicFramePr>
+              <a:graphicFrameLocks xmlns:a="http://schemas.openxmlformats.org/drawingml/2006/main" noChangeAspect="1"/>
+            </wp:cNvGraphicFramePr>
             <a:graphic xmlns:a="http://schemas.openxmlformats.org/drawingml/2006/main">
-              <a:graphicData uri="http://schemas.openxmlformats.org/drawingml/2006/chart">
-                <c:chart xmlns:c="http://schemas.openxmlformats.org/drawingml/2006/chart" xmlns:r="http://schemas.openxmlformats.org/officeDocument/2006/relationships" r:id="rId3"/>
+              <a:graphicData uri="http://schemas.openxmlformats.org/drawingml/2006/picture">
+                <pic:pic xmlns:pic="http://schemas.openxmlformats.org/drawingml/2006/picture">
+                  <pic:nvPicPr>
+                    <pic:cNvPr id="1" name="Image4" descr="" title=""/>
+                    <pic:cNvPicPr>
+                      <a:picLocks noChangeAspect="1" noChangeArrowheads="1"/>
+                    </pic:cNvPicPr>
+                  </pic:nvPicPr>
+                  <pic:blipFill>
+                    <a:blip r:embed="rId3"/>
+                    <a:stretch>
+                      <a:fillRect/>
+                    </a:stretch>
+                  </pic:blipFill>
+                  <pic:spPr bwMode="auto">
+                    <a:xfrm>
+                      <a:off x="0" y="0"/>
+                      <a:ext cx="5753735" cy="3241675"/>
+                    </a:xfrm>
+                    <a:prstGeom prst="rect">
+                      <a:avLst/>
+                    </a:prstGeom>
+                  </pic:spPr>
+                </pic:pic>
               </a:graphicData>
             </a:graphic>
           </wp:anchor>
         </w:drawing>
+      </w:r>
+    </w:p>
+    <w:p>
+      <w:pPr>
+        <w:pStyle w:val="Normal"/>
+        <w:bidi w:val="0"/>
+        <w:jc w:val="start"/>
+        <w:rPr>
+          <w:b w:val="false"/>
+          <w:bCs w:val="false"/>
+        </w:rPr>
+      </w:pPr>
+      <w:r>
+        <w:rPr>
+          <w:b w:val="false"/>
+          <w:bCs w:val="false"/>
+        </w:rPr>
         <w:t>It can be seen from the data that the False Positive Rate (FPR) is significantly lower for the CNN model runs than for the determinstic Open Seizure Detector algorithm (labelled ‘OSD’ in Figure 1).   The True Positive Rate also shows an improvement increasing from around 72% to around 82% depending on the model parameters.</w:t>
       </w:r>
     </w:p>
@@ -2604,7 +2641,7 @@
           <w:bCs w:val="false"/>
         </w:rPr>
         <w:drawing>
-          <wp:anchor behindDoc="0" distT="0" distB="0" distL="0" distR="0" simplePos="0" locked="0" layoutInCell="0" allowOverlap="1" relativeHeight="3">
+          <wp:anchor behindDoc="0" distT="0" distB="0" distL="0" distR="0" simplePos="0" locked="0" layoutInCell="0" allowOverlap="1" relativeHeight="2">
             <wp:simplePos x="0" y="0"/>
             <wp:positionH relativeFrom="column">
               <wp:posOffset>0</wp:posOffset>
@@ -2756,7 +2793,7 @@
           <w:bCs w:val="false"/>
         </w:rPr>
         <w:drawing>
-          <wp:anchor behindDoc="0" distT="0" distB="0" distL="0" distR="0" simplePos="0" locked="0" layoutInCell="0" allowOverlap="1" relativeHeight="4">
+          <wp:anchor behindDoc="0" distT="0" distB="0" distL="0" distR="0" simplePos="0" locked="0" layoutInCell="0" allowOverlap="1" relativeHeight="3">
             <wp:simplePos x="0" y="0"/>
             <wp:positionH relativeFrom="column">
               <wp:align>center</wp:align>
@@ -2838,7 +2875,7 @@
           <w:bCs w:val="false"/>
         </w:rPr>
         <w:drawing>
-          <wp:anchor behindDoc="0" distT="0" distB="0" distL="0" distR="0" simplePos="0" locked="0" layoutInCell="0" allowOverlap="1" relativeHeight="5">
+          <wp:anchor behindDoc="0" distT="0" distB="0" distL="0" distR="0" simplePos="0" locked="0" layoutInCell="0" allowOverlap="1" relativeHeight="4">
             <wp:simplePos x="0" y="0"/>
             <wp:positionH relativeFrom="column">
               <wp:align>center</wp:align>
@@ -3020,14 +3057,12 @@
         <w:tab/>
         <w:t xml:space="preserve">OpenSeizureDetector:  Seizure Detection Algorithm; </w:t>
       </w:r>
-      <w:hyperlink r:id="rId8">
-        <w:r>
-          <w:rPr>
-            <w:rStyle w:val="Hyperlink"/>
-          </w:rPr>
-          <w:t>https://www.openseizuredetector.org.uk/?page_id=455</w:t>
-        </w:r>
-      </w:hyperlink>
+      <w:r>
+        <w:rPr>
+          <w:rStyle w:val="Hyperlink"/>
+        </w:rPr>
+        <w:t>https://www.openseizuredetector.org.uk/?page_id=455</w:t>
+      </w:r>
     </w:p>
     <w:p>
       <w:pPr>
@@ -3043,7 +3078,7 @@
         <w:tab/>
         <w:t xml:space="preserve">OpenSeizureDetector:  PineTime performance report, July 2025; </w:t>
       </w:r>
-      <w:hyperlink r:id="rId9">
+      <w:hyperlink r:id="rId7">
         <w:r>
           <w:rPr>
             <w:rStyle w:val="Hyperlink"/>
@@ -3051,12 +3086,10 @@
           <w:t>https://openseizuredetector.github.io/pages-user/PineTime_Performance_Report.pdf</w:t>
         </w:r>
       </w:hyperlink>
-      <w:hyperlink r:id="rId10">
-        <w:r>
-          <w:rPr/>
-          <w:t>.</w:t>
-        </w:r>
-      </w:hyperlink>
+      <w:r>
+        <w:rPr/>
+        <w:t>.</w:t>
+      </w:r>
     </w:p>
     <w:p>
       <w:pPr>
@@ -3072,7 +3105,7 @@
         <w:tab/>
         <w:t xml:space="preserve">Pordoy, J; “The Open Seizure Database”, 2023; </w:t>
       </w:r>
-      <w:hyperlink r:id="rId11">
+      <w:hyperlink r:id="rId8">
         <w:r>
           <w:rPr>
             <w:rStyle w:val="Hyperlink"/>
@@ -3080,12 +3113,10 @@
           <w:t>https://www.techrxiv.org/users/692829/articles/682772-the-open-seizure-database-facilitating-research-into-non-eeg-seizure-detection</w:t>
         </w:r>
       </w:hyperlink>
-      <w:hyperlink r:id="rId12">
-        <w:r>
-          <w:rPr/>
-          <w:t>.</w:t>
-        </w:r>
-      </w:hyperlink>
+      <w:r>
+        <w:rPr/>
+        <w:t>.</w:t>
+      </w:r>
     </w:p>
     <w:p>
       <w:pPr>
@@ -3099,7 +3130,7 @@
         <w:rPr/>
         <w:t xml:space="preserve">[4]   Spahr et. al. “Deep learning–based detection of generalized convulsive seizures using a wrist-worn accelerometer”; Epilepsia Volume 66, Issue S3; September 2025;  </w:t>
       </w:r>
-      <w:hyperlink r:id="rId13">
+      <w:hyperlink r:id="rId9">
         <w:r>
           <w:rPr>
             <w:rStyle w:val="Hyperlink"/>
@@ -3107,12 +3138,10 @@
           <w:t>https://onlinelibrary.wiley.com/doi/full/10.1111/epi.18406</w:t>
         </w:r>
       </w:hyperlink>
-      <w:hyperlink r:id="rId14">
-        <w:r>
-          <w:rPr/>
-          <w:t>.</w:t>
-        </w:r>
-      </w:hyperlink>
+      <w:r>
+        <w:rPr/>
+        <w:t>.</w:t>
+      </w:r>
     </w:p>
     <w:p>
       <w:pPr>
@@ -3128,7 +3157,7 @@
         <w:tab/>
         <w:t xml:space="preserve">Open Seizure Database nnTraining2 toolchain; </w:t>
       </w:r>
-      <w:hyperlink r:id="rId15">
+      <w:hyperlink r:id="rId10">
         <w:r>
           <w:rPr>
             <w:rStyle w:val="Hyperlink"/>
@@ -3136,12 +3165,10 @@
           <w:t>https://github.com/OpenSeizureDetector/OpenSeizureDatabase/tree/main/user_tools/nnTraining2</w:t>
         </w:r>
       </w:hyperlink>
-      <w:hyperlink r:id="rId16">
-        <w:r>
-          <w:rPr/>
-          <w:t>.</w:t>
-        </w:r>
-      </w:hyperlink>
+      <w:r>
+        <w:rPr/>
+        <w:t>.</w:t>
+      </w:r>
     </w:p>
     <w:p>
       <w:pPr>
@@ -3155,14 +3182,12 @@
         <w:rPr/>
         <w:t xml:space="preserve">[6]  Open Seizure Detector: PineTime Watch; </w:t>
       </w:r>
-      <w:hyperlink r:id="rId18">
-        <w:r>
-          <w:rPr>
-            <w:rStyle w:val="Hyperlink"/>
-          </w:rPr>
-          <w:t>https://openseizuredetector.github.io/pages-user/pine-time-installation.html</w:t>
-        </w:r>
-      </w:hyperlink>
+      <w:r>
+        <w:rPr>
+          <w:rStyle w:val="Hyperlink"/>
+        </w:rPr>
+        <w:t>https://openseizuredetector.github.io/pages-user/pine-time-installation.html</w:t>
+      </w:r>
     </w:p>
     <w:p>
       <w:pPr>
@@ -3178,7 +3203,7 @@
         <w:tab/>
         <w:t xml:space="preserve">Open Seizure Detector: Garmin Seizure Detector; </w:t>
       </w:r>
-      <w:hyperlink r:id="rId19">
+      <w:hyperlink r:id="rId11">
         <w:r>
           <w:rPr>
             <w:rStyle w:val="Hyperlink"/>
@@ -3186,12 +3211,10 @@
           <w:t>https://www.openseizuredetector.org.uk/?page_id=1128</w:t>
         </w:r>
       </w:hyperlink>
-      <w:hyperlink r:id="rId20">
-        <w:r>
-          <w:rPr/>
-          <w:t>.</w:t>
-        </w:r>
-      </w:hyperlink>
+      <w:r>
+        <w:rPr/>
+        <w:t>.</w:t>
+      </w:r>
     </w:p>
     <w:p>
       <w:pPr>
@@ -3217,20 +3240,36 @@
       </w:r>
     </w:p>
     <w:sectPr>
-      <w:headerReference w:type="default" r:id="rId21"/>
+      <w:headerReference w:type="even" r:id="rId12"/>
+      <w:headerReference w:type="default" r:id="rId13"/>
+      <w:headerReference w:type="first" r:id="rId14"/>
       <w:type w:val="nextPage"/>
       <w:pgSz w:w="11906" w:h="16838"/>
       <w:pgMar w:left="1134" w:right="1134" w:gutter="0" w:header="1134" w:top="1693" w:footer="0" w:bottom="1134"/>
       <w:pgNumType w:fmt="decimal"/>
       <w:formProt w:val="false"/>
       <w:textDirection w:val="lrTb"/>
-      <w:docGrid w:type="default" w:linePitch="312" w:charSpace="4294961151"/>
+      <w:docGrid w:type="default" w:linePitch="312" w:charSpace="0"/>
     </w:sectPr>
   </w:body>
 </w:document>
 </file>
 
 <file path=word/header1.xml><?xml version="1.0" encoding="utf-8"?>
+<w:hdr xmlns:o="urn:schemas-microsoft-com:office:office" xmlns:r="http://schemas.openxmlformats.org/officeDocument/2006/relationships" xmlns:v="urn:schemas-microsoft-com:vml" xmlns:w="http://schemas.openxmlformats.org/wordprocessingml/2006/main" xmlns:w10="urn:schemas-microsoft-com:office:word" xmlns:wp="http://schemas.openxmlformats.org/drawingml/2006/wordprocessingDrawing" xmlns:wps="http://schemas.microsoft.com/office/word/2010/wordprocessingShape" xmlns:wpg="http://schemas.microsoft.com/office/word/2010/wordprocessingGroup" xmlns:mc="http://schemas.openxmlformats.org/markup-compatibility/2006" xmlns:wp14="http://schemas.microsoft.com/office/word/2010/wordprocessingDrawing" xmlns:w14="http://schemas.microsoft.com/office/word/2010/wordml" xmlns:w15="http://schemas.microsoft.com/office/word/2012/wordml" mc:Ignorable="w14 wp14 w15">
+  <w:p>
+    <w:pPr>
+      <w:pStyle w:val="Header"/>
+      <w:rPr/>
+    </w:pPr>
+    <w:r>
+      <w:rPr/>
+    </w:r>
+  </w:p>
+</w:hdr>
+</file>
+
+<file path=word/header2.xml><?xml version="1.0" encoding="utf-8"?>
 <w:hdr xmlns:o="urn:schemas-microsoft-com:office:office" xmlns:r="http://schemas.openxmlformats.org/officeDocument/2006/relationships" xmlns:v="urn:schemas-microsoft-com:vml" xmlns:w="http://schemas.openxmlformats.org/wordprocessingml/2006/main" xmlns:w10="urn:schemas-microsoft-com:office:word" xmlns:wp="http://schemas.openxmlformats.org/drawingml/2006/wordprocessingDrawing" xmlns:wps="http://schemas.microsoft.com/office/word/2010/wordprocessingShape" xmlns:wpg="http://schemas.microsoft.com/office/word/2010/wordprocessingGroup" xmlns:mc="http://schemas.openxmlformats.org/markup-compatibility/2006" xmlns:wp14="http://schemas.microsoft.com/office/word/2010/wordprocessingDrawing" xmlns:w14="http://schemas.microsoft.com/office/word/2010/wordml" xmlns:w15="http://schemas.microsoft.com/office/word/2012/wordml" mc:Ignorable="w14 wp14 w15">
   <w:p>
     <w:pPr>
@@ -3258,7 +3297,7 @@
     </w:r>
     <w:r>
       <w:rPr/>
-      <w:t>4</w:t>
+      <w:t>5</w:t>
     </w:r>
     <w:r>
       <w:rPr/>
@@ -3293,6 +3332,69 @@
 </w:hdr>
 </file>
 
+<file path=word/header3.xml><?xml version="1.0" encoding="utf-8"?>
+<w:hdr xmlns:o="urn:schemas-microsoft-com:office:office" xmlns:r="http://schemas.openxmlformats.org/officeDocument/2006/relationships" xmlns:v="urn:schemas-microsoft-com:vml" xmlns:w="http://schemas.openxmlformats.org/wordprocessingml/2006/main" xmlns:w10="urn:schemas-microsoft-com:office:word" xmlns:wp="http://schemas.openxmlformats.org/drawingml/2006/wordprocessingDrawing" xmlns:wps="http://schemas.microsoft.com/office/word/2010/wordprocessingShape" xmlns:wpg="http://schemas.microsoft.com/office/word/2010/wordprocessingGroup" xmlns:mc="http://schemas.openxmlformats.org/markup-compatibility/2006" xmlns:wp14="http://schemas.microsoft.com/office/word/2010/wordprocessingDrawing" xmlns:w14="http://schemas.microsoft.com/office/word/2010/wordml" xmlns:w15="http://schemas.microsoft.com/office/word/2012/wordml" mc:Ignorable="w14 wp14 w15">
+  <w:p>
+    <w:pPr>
+      <w:pStyle w:val="Header"/>
+      <w:bidi w:val="0"/>
+      <w:jc w:val="end"/>
+      <w:rPr/>
+    </w:pPr>
+    <w:r>
+      <w:rPr/>
+      <w:t xml:space="preserve">Page </w:t>
+    </w:r>
+    <w:bookmarkStart w:id="1" w:name="PageNumWizard_HEADER_Default_Page_Style1"/>
+    <w:r>
+      <w:rPr/>
+      <w:fldChar w:fldCharType="begin"/>
+    </w:r>
+    <w:r>
+      <w:rPr/>
+      <w:instrText xml:space="preserve"> PAGE </w:instrText>
+    </w:r>
+    <w:r>
+      <w:rPr/>
+      <w:fldChar w:fldCharType="separate"/>
+    </w:r>
+    <w:r>
+      <w:rPr/>
+      <w:t>5</w:t>
+    </w:r>
+    <w:r>
+      <w:rPr/>
+      <w:fldChar w:fldCharType="end"/>
+    </w:r>
+    <w:r>
+      <w:rPr/>
+      <w:t xml:space="preserve"> of </w:t>
+    </w:r>
+    <w:r>
+      <w:rPr/>
+      <w:fldChar w:fldCharType="begin"/>
+    </w:r>
+    <w:r>
+      <w:rPr/>
+      <w:instrText xml:space="preserve"> NUMPAGES </w:instrText>
+    </w:r>
+    <w:r>
+      <w:rPr/>
+      <w:fldChar w:fldCharType="separate"/>
+    </w:r>
+    <w:r>
+      <w:rPr/>
+      <w:t>5</w:t>
+    </w:r>
+    <w:r>
+      <w:rPr/>
+      <w:fldChar w:fldCharType="end"/>
+    </w:r>
+    <w:bookmarkEnd w:id="1"/>
+  </w:p>
+</w:hdr>
+</file>
+
 <file path=word/numbering.xml><?xml version="1.0" encoding="utf-8"?>
 <w:numbering xmlns:w="http://schemas.openxmlformats.org/wordprocessingml/2006/main" xmlns:o="urn:schemas-microsoft-com:office:office" xmlns:r="http://schemas.openxmlformats.org/officeDocument/2006/relationships" xmlns:v="urn:schemas-microsoft-com:vml" xmlns:mc="http://schemas.openxmlformats.org/markup-compatibility/2006" xmlns:w14="http://schemas.microsoft.com/office/word/2010/wordml" mc:Ignorable="w14">
   <w:abstractNum w:abstractNumId="1">
@@ -3714,7 +3816,6 @@
     </w:rPrDefault>
     <w:pPrDefault>
       <w:pPr>
-        <w:widowControl/>
         <w:suppressAutoHyphens w:val="true"/>
       </w:pPr>
     </w:pPrDefault>
@@ -3724,7 +3825,10 @@
     <w:qFormat/>
     <w:pPr>
       <w:widowControl/>
+      <w:suppressAutoHyphens w:val="true"/>
       <w:bidi w:val="0"/>
+      <w:spacing w:before="0" w:after="0"/>
+      <w:jc w:val="start"/>
     </w:pPr>
     <w:rPr>
       <w:rFonts w:ascii="Liberation Serif" w:hAnsi="Liberation Serif" w:eastAsia="Noto Serif CJK SC" w:cs="Noto Sans Devanagari"/>
@@ -3855,789 +3959,6 @@
 </w:styles>
 </file>
 
-<file path=word/charts/chart1.xml><?xml version="1.0" encoding="utf-8"?>
-<c:chartSpace xmlns:c="http://schemas.openxmlformats.org/drawingml/2006/chart" xmlns:a="http://schemas.openxmlformats.org/drawingml/2006/main" xmlns:r="http://schemas.openxmlformats.org/officeDocument/2006/relationships">
-  <c:lang val="en-US"/>
-  <c:roundedCorners val="0"/>
-  <c:chart>
-    <c:title>
-      <c:tx>
-        <c:rich>
-          <a:bodyPr rot="0"/>
-          <a:lstStyle/>
-          <a:p>
-            <a:pPr>
-              <a:defRPr b="0" sz="1300" spc="-1" strike="noStrike">
-                <a:latin typeface="Arial"/>
-              </a:defRPr>
-            </a:pPr>
-            <a:r>
-              <a:rPr b="0" sz="1300" spc="-1" strike="noStrike">
-                <a:latin typeface="Arial"/>
-              </a:rPr>
-              <a:t>Deep CNN (30s window) - User 39 Data Only
-True Positive Rate (TPR) and False Positive Rate (FPR)</a:t>
-            </a:r>
-          </a:p>
-        </c:rich>
-      </c:tx>
-      <c:layout>
-        <c:manualLayout>
-          <c:xMode val="edge"/>
-          <c:yMode val="edge"/>
-          <c:x val="0.211675635089476"/>
-          <c:y val="0.000222123500666371"/>
-        </c:manualLayout>
-      </c:layout>
-      <c:overlay val="0"/>
-      <c:spPr>
-        <a:noFill/>
-        <a:ln w="0">
-          <a:noFill/>
-        </a:ln>
-      </c:spPr>
-    </c:title>
-    <c:autoTitleDeleted val="0"/>
-    <c:plotArea>
-      <c:layout>
-        <c:manualLayout>
-          <c:layoutTarget val="inner"/>
-          <c:xMode val="edge"/>
-          <c:yMode val="edge"/>
-          <c:x val="0.140274041168742"/>
-          <c:y val="0.18223209328151"/>
-          <c:w val="0.706250391040481"/>
-          <c:h val="0.616546363131594"/>
-        </c:manualLayout>
-      </c:layout>
-      <c:barChart>
-        <c:barDir val="col"/>
-        <c:grouping val="clustered"/>
-        <c:varyColors val="0"/>
-        <c:ser>
-          <c:idx val="0"/>
-          <c:order val="0"/>
-          <c:tx>
-            <c:strRef>
-              <c:f>label 0</c:f>
-              <c:strCache>
-                <c:ptCount val="1"/>
-                <c:pt idx="0">
-                  <c:v>TPR</c:v>
-                </c:pt>
-              </c:strCache>
-            </c:strRef>
-          </c:tx>
-          <c:spPr>
-            <a:solidFill>
-              <a:srgbClr val="ff420e"/>
-            </a:solidFill>
-            <a:ln w="0">
-              <a:noFill/>
-            </a:ln>
-          </c:spPr>
-          <c:invertIfNegative val="0"/>
-          <c:dPt>
-            <c:idx val="5"/>
-            <c:invertIfNegative val="0"/>
-            <c:spPr>
-              <a:solidFill>
-                <a:srgbClr val="ff420e"/>
-              </a:solidFill>
-              <a:ln w="0">
-                <a:noFill/>
-              </a:ln>
-            </c:spPr>
-          </c:dPt>
-          <c:dLbls>
-            <c:dLbl>
-              <c:idx val="5"/>
-              <c:txPr>
-                <a:bodyPr wrap="none"/>
-                <a:lstStyle/>
-                <a:p>
-                  <a:pPr>
-                    <a:defRPr b="0" sz="1000" spc="-1" strike="noStrike">
-                      <a:latin typeface="Arial"/>
-                    </a:defRPr>
-                  </a:pPr>
-                </a:p>
-              </c:txPr>
-              <c:showLegendKey val="0"/>
-              <c:showVal val="0"/>
-              <c:showCatName val="0"/>
-              <c:showSerName val="0"/>
-              <c:showPercent val="0"/>
-              <c:separator> </c:separator>
-            </c:dLbl>
-            <c:txPr>
-              <a:bodyPr wrap="none"/>
-              <a:lstStyle/>
-              <a:p>
-                <a:pPr>
-                  <a:defRPr b="0" sz="1000" spc="-1" strike="noStrike">
-                    <a:latin typeface="Arial"/>
-                  </a:defRPr>
-                </a:pPr>
-              </a:p>
-            </c:txPr>
-            <c:showLegendKey val="0"/>
-            <c:showVal val="0"/>
-            <c:showCatName val="0"/>
-            <c:showSerName val="0"/>
-            <c:showPercent val="0"/>
-            <c:separator> </c:separator>
-            <c:showLeaderLines val="1"/>
-            <c:extLst>
-              <c:ext xmlns:c15="http://schemas.microsoft.com/office/drawing/2012/chart" uri="{CE6537A1-D6FC-4f65-9D91-7224C49458BB}">
-                <c15:showLeaderLines val="1"/>
-              </c:ext>
-            </c:extLst>
-          </c:dLbls>
-          <c:errBars>
-            <c:errDir val="y"/>
-            <c:errBarType val="both"/>
-            <c:errValType val="cust"/>
-            <c:noEndCap val="0"/>
-            <c:plus>
-              <c:numRef>
-                <c:f>1</c:f>
-                <c:numCache>
-                  <c:formatCode>General</c:formatCode>
-                  <c:ptCount val="8"/>
-                  <c:pt idx="0">
-                    <c:v>0.02</c:v>
-                  </c:pt>
-                  <c:pt idx="1">
-                    <c:v>0.04</c:v>
-                  </c:pt>
-                  <c:pt idx="2">
-                    <c:v>0.08</c:v>
-                  </c:pt>
-                  <c:pt idx="3">
-                    <c:v>0.05</c:v>
-                  </c:pt>
-                  <c:pt idx="4">
-                    <c:v>0.09</c:v>
-                  </c:pt>
-                  <c:pt idx="5">
-                    <c:v>0.06</c:v>
-                  </c:pt>
-                  <c:pt idx="6">
-                    <c:v>0.02</c:v>
-                  </c:pt>
-                  <c:pt idx="7">
-                    <c:v>0.05</c:v>
-                  </c:pt>
-                </c:numCache>
-              </c:numRef>
-            </c:plus>
-            <c:minus>
-              <c:numRef>
-                <c:f>2</c:f>
-                <c:numCache>
-                  <c:formatCode>General</c:formatCode>
-                  <c:ptCount val="8"/>
-                  <c:pt idx="0">
-                    <c:v>0.02</c:v>
-                  </c:pt>
-                  <c:pt idx="1">
-                    <c:v>0.04</c:v>
-                  </c:pt>
-                  <c:pt idx="2">
-                    <c:v>0.08</c:v>
-                  </c:pt>
-                  <c:pt idx="3">
-                    <c:v>0.05</c:v>
-                  </c:pt>
-                  <c:pt idx="4">
-                    <c:v>0.09</c:v>
-                  </c:pt>
-                  <c:pt idx="5">
-                    <c:v>0.06</c:v>
-                  </c:pt>
-                  <c:pt idx="6">
-                    <c:v>0.02</c:v>
-                  </c:pt>
-                  <c:pt idx="7">
-                    <c:v>0.05</c:v>
-                  </c:pt>
-                </c:numCache>
-              </c:numRef>
-            </c:minus>
-            <c:spPr>
-              <a:ln w="0">
-                <a:solidFill>
-                  <a:srgbClr val="000000"/>
-                </a:solidFill>
-              </a:ln>
-            </c:spPr>
-          </c:errBars>
-          <c:cat>
-            <c:strRef>
-              <c:f>categories</c:f>
-              <c:strCache>
-                <c:ptCount val="8"/>
-                <c:pt idx="0">
-                  <c:v>OSD</c:v>
-                </c:pt>
-                <c:pt idx="1">
-                  <c:v>Run_4</c:v>
-                </c:pt>
-                <c:pt idx="2">
-                  <c:v>Run_5</c:v>
-                </c:pt>
-                <c:pt idx="3">
-                  <c:v>Run_6</c:v>
-                </c:pt>
-                <c:pt idx="4">
-                  <c:v>Run_7</c:v>
-                </c:pt>
-                <c:pt idx="5">
-                  <c:v>Run_8</c:v>
-                </c:pt>
-                <c:pt idx="6">
-                  <c:v>Run_9</c:v>
-                </c:pt>
-                <c:pt idx="7">
-                  <c:v>Run_10</c:v>
-                </c:pt>
-              </c:strCache>
-            </c:strRef>
-          </c:cat>
-          <c:val>
-            <c:numRef>
-              <c:f>0</c:f>
-              <c:numCache>
-                <c:formatCode>General</c:formatCode>
-                <c:ptCount val="8"/>
-                <c:pt idx="0">
-                  <c:v>0.72</c:v>
-                </c:pt>
-                <c:pt idx="1">
-                  <c:v>0.82</c:v>
-                </c:pt>
-                <c:pt idx="2">
-                  <c:v>0.81</c:v>
-                </c:pt>
-                <c:pt idx="3">
-                  <c:v>0.79</c:v>
-                </c:pt>
-                <c:pt idx="4">
-                  <c:v>0.82</c:v>
-                </c:pt>
-                <c:pt idx="5">
-                  <c:v>0.85</c:v>
-                </c:pt>
-                <c:pt idx="6">
-                  <c:v>0.81</c:v>
-                </c:pt>
-                <c:pt idx="7">
-                  <c:v>0.82</c:v>
-                </c:pt>
-              </c:numCache>
-            </c:numRef>
-          </c:val>
-        </c:ser>
-        <c:gapWidth val="100"/>
-        <c:overlap val="0"/>
-        <c:axId val="67676853"/>
-        <c:axId val="25370522"/>
-      </c:barChart>
-      <c:barChart>
-        <c:barDir val="col"/>
-        <c:grouping val="clustered"/>
-        <c:varyColors val="0"/>
-        <c:ser>
-          <c:idx val="1"/>
-          <c:order val="1"/>
-          <c:tx>
-            <c:strRef>
-              <c:f>label 3</c:f>
-              <c:strCache>
-                <c:ptCount val="1"/>
-                <c:pt idx="0">
-                  <c:v>FPR</c:v>
-                </c:pt>
-              </c:strCache>
-            </c:strRef>
-          </c:tx>
-          <c:spPr>
-            <a:solidFill>
-              <a:srgbClr val="729fcf"/>
-            </a:solidFill>
-            <a:ln w="0">
-              <a:noFill/>
-            </a:ln>
-          </c:spPr>
-          <c:invertIfNegative val="0"/>
-          <c:dLbls>
-            <c:txPr>
-              <a:bodyPr wrap="none"/>
-              <a:lstStyle/>
-              <a:p>
-                <a:pPr>
-                  <a:defRPr b="0" sz="1000" spc="-1" strike="noStrike">
-                    <a:latin typeface="Arial"/>
-                  </a:defRPr>
-                </a:pPr>
-              </a:p>
-            </c:txPr>
-            <c:showLegendKey val="0"/>
-            <c:showVal val="0"/>
-            <c:showCatName val="0"/>
-            <c:showSerName val="0"/>
-            <c:showPercent val="0"/>
-            <c:separator> </c:separator>
-            <c:showLeaderLines val="1"/>
-            <c:extLst>
-              <c:ext xmlns:c15="http://schemas.microsoft.com/office/drawing/2012/chart" uri="{CE6537A1-D6FC-4f65-9D91-7224C49458BB}">
-                <c15:showLeaderLines val="1"/>
-              </c:ext>
-            </c:extLst>
-          </c:dLbls>
-          <c:errBars>
-            <c:errDir val="y"/>
-            <c:errBarType val="both"/>
-            <c:errValType val="cust"/>
-            <c:noEndCap val="0"/>
-            <c:plus>
-              <c:numRef>
-                <c:f>4</c:f>
-                <c:numCache>
-                  <c:formatCode>General</c:formatCode>
-                  <c:ptCount val="8"/>
-                  <c:pt idx="0">
-                    <c:v>0.01</c:v>
-                  </c:pt>
-                  <c:pt idx="1">
-                    <c:v>0.02</c:v>
-                  </c:pt>
-                  <c:pt idx="2">
-                    <c:v>0.01</c:v>
-                  </c:pt>
-                  <c:pt idx="3">
-                    <c:v>0.02</c:v>
-                  </c:pt>
-                  <c:pt idx="4">
-                    <c:v>0.01</c:v>
-                  </c:pt>
-                  <c:pt idx="5">
-                    <c:v>0.01</c:v>
-                  </c:pt>
-                  <c:pt idx="6">
-                    <c:v>0.01</c:v>
-                  </c:pt>
-                  <c:pt idx="7">
-                    <c:v>0.03</c:v>
-                  </c:pt>
-                </c:numCache>
-              </c:numRef>
-            </c:plus>
-            <c:minus>
-              <c:numRef>
-                <c:f>5</c:f>
-                <c:numCache>
-                  <c:formatCode>General</c:formatCode>
-                  <c:ptCount val="8"/>
-                  <c:pt idx="0">
-                    <c:v>0.01</c:v>
-                  </c:pt>
-                  <c:pt idx="1">
-                    <c:v>0.02</c:v>
-                  </c:pt>
-                  <c:pt idx="2">
-                    <c:v>0.01</c:v>
-                  </c:pt>
-                  <c:pt idx="3">
-                    <c:v>0.02</c:v>
-                  </c:pt>
-                  <c:pt idx="4">
-                    <c:v>0.01</c:v>
-                  </c:pt>
-                  <c:pt idx="5">
-                    <c:v>0.01</c:v>
-                  </c:pt>
-                  <c:pt idx="6">
-                    <c:v>0.01</c:v>
-                  </c:pt>
-                  <c:pt idx="7">
-                    <c:v>0.03</c:v>
-                  </c:pt>
-                </c:numCache>
-              </c:numRef>
-            </c:minus>
-            <c:spPr>
-              <a:ln w="0">
-                <a:solidFill>
-                  <a:srgbClr val="000000"/>
-                </a:solidFill>
-              </a:ln>
-            </c:spPr>
-          </c:errBars>
-          <c:cat>
-            <c:strRef>
-              <c:f>categories</c:f>
-              <c:strCache>
-                <c:ptCount val="8"/>
-                <c:pt idx="0">
-                  <c:v>OSD</c:v>
-                </c:pt>
-                <c:pt idx="1">
-                  <c:v>Run_4</c:v>
-                </c:pt>
-                <c:pt idx="2">
-                  <c:v>Run_5</c:v>
-                </c:pt>
-                <c:pt idx="3">
-                  <c:v>Run_6</c:v>
-                </c:pt>
-                <c:pt idx="4">
-                  <c:v>Run_7</c:v>
-                </c:pt>
-                <c:pt idx="5">
-                  <c:v>Run_8</c:v>
-                </c:pt>
-                <c:pt idx="6">
-                  <c:v>Run_9</c:v>
-                </c:pt>
-                <c:pt idx="7">
-                  <c:v>Run_10</c:v>
-                </c:pt>
-              </c:strCache>
-            </c:strRef>
-          </c:cat>
-          <c:val>
-            <c:numRef>
-              <c:f>3</c:f>
-              <c:numCache>
-                <c:formatCode>General</c:formatCode>
-                <c:ptCount val="8"/>
-                <c:pt idx="0">
-                  <c:v>0.16</c:v>
-                </c:pt>
-                <c:pt idx="1">
-                  <c:v>0.04</c:v>
-                </c:pt>
-                <c:pt idx="2">
-                  <c:v>0.05</c:v>
-                </c:pt>
-                <c:pt idx="3">
-                  <c:v>0.05</c:v>
-                </c:pt>
-                <c:pt idx="4">
-                  <c:v>0.02</c:v>
-                </c:pt>
-                <c:pt idx="5">
-                  <c:v>0.03</c:v>
-                </c:pt>
-                <c:pt idx="6">
-                  <c:v>0.03</c:v>
-                </c:pt>
-                <c:pt idx="7">
-                  <c:v>0.05</c:v>
-                </c:pt>
-              </c:numCache>
-            </c:numRef>
-          </c:val>
-        </c:ser>
-        <c:gapWidth val="100"/>
-        <c:overlap val="0"/>
-        <c:axId val="4175284"/>
-        <c:axId val="8175991"/>
-      </c:barChart>
-      <c:catAx>
-        <c:axId val="67676853"/>
-        <c:scaling>
-          <c:orientation val="minMax"/>
-        </c:scaling>
-        <c:delete val="0"/>
-        <c:axPos val="b"/>
-        <c:title>
-          <c:tx>
-            <c:rich>
-              <a:bodyPr rot="0"/>
-              <a:lstStyle/>
-              <a:p>
-                <a:pPr>
-                  <a:defRPr b="0" sz="900" spc="-1" strike="noStrike">
-                    <a:latin typeface="Arial"/>
-                  </a:defRPr>
-                </a:pPr>
-                <a:r>
-                  <a:rPr b="0" sz="900" spc="-1" strike="noStrike">
-                    <a:latin typeface="Arial"/>
-                  </a:rPr>
-                  <a:t>Run ID</a:t>
-                </a:r>
-              </a:p>
-            </c:rich>
-          </c:tx>
-          <c:overlay val="0"/>
-          <c:spPr>
-            <a:noFill/>
-            <a:ln w="0">
-              <a:noFill/>
-            </a:ln>
-          </c:spPr>
-        </c:title>
-        <c:numFmt formatCode="General" sourceLinked="0"/>
-        <c:majorTickMark val="out"/>
-        <c:minorTickMark val="none"/>
-        <c:tickLblPos val="nextTo"/>
-        <c:spPr>
-          <a:ln w="0">
-            <a:solidFill>
-              <a:srgbClr val="b3b3b3"/>
-            </a:solidFill>
-          </a:ln>
-        </c:spPr>
-        <c:txPr>
-          <a:bodyPr/>
-          <a:lstStyle/>
-          <a:p>
-            <a:pPr>
-              <a:defRPr b="0" sz="1000" spc="-1" strike="noStrike">
-                <a:latin typeface="Arial"/>
-              </a:defRPr>
-            </a:pPr>
-          </a:p>
-        </c:txPr>
-        <c:crossAx val="25370522"/>
-        <c:crosses val="autoZero"/>
-        <c:auto val="1"/>
-        <c:lblAlgn val="ctr"/>
-        <c:lblOffset val="100"/>
-        <c:noMultiLvlLbl val="0"/>
-      </c:catAx>
-      <c:valAx>
-        <c:axId val="25370522"/>
-        <c:scaling>
-          <c:orientation val="minMax"/>
-          <c:max val="1"/>
-          <c:min val="0.5"/>
-        </c:scaling>
-        <c:delete val="0"/>
-        <c:axPos val="l"/>
-        <c:majorGridlines>
-          <c:spPr>
-            <a:ln w="0">
-              <a:solidFill>
-                <a:srgbClr val="b3b3b3"/>
-              </a:solidFill>
-            </a:ln>
-          </c:spPr>
-        </c:majorGridlines>
-        <c:title>
-          <c:tx>
-            <c:rich>
-              <a:bodyPr rot="-5400000"/>
-              <a:lstStyle/>
-              <a:p>
-                <a:pPr>
-                  <a:defRPr b="0" sz="900" spc="-1" strike="noStrike">
-                    <a:latin typeface="Arial"/>
-                  </a:defRPr>
-                </a:pPr>
-                <a:r>
-                  <a:rPr b="0" sz="900" spc="-1" strike="noStrike">
-                    <a:latin typeface="Arial"/>
-                  </a:rPr>
-                  <a:t>TPR</a:t>
-                </a:r>
-              </a:p>
-            </c:rich>
-          </c:tx>
-          <c:overlay val="0"/>
-          <c:spPr>
-            <a:noFill/>
-            <a:ln w="0">
-              <a:noFill/>
-            </a:ln>
-          </c:spPr>
-        </c:title>
-        <c:numFmt formatCode="General" sourceLinked="0"/>
-        <c:majorTickMark val="out"/>
-        <c:minorTickMark val="none"/>
-        <c:tickLblPos val="nextTo"/>
-        <c:spPr>
-          <a:ln w="0">
-            <a:solidFill>
-              <a:srgbClr val="b3b3b3"/>
-            </a:solidFill>
-          </a:ln>
-        </c:spPr>
-        <c:txPr>
-          <a:bodyPr/>
-          <a:lstStyle/>
-          <a:p>
-            <a:pPr>
-              <a:defRPr b="0" sz="1000" spc="-1" strike="noStrike">
-                <a:latin typeface="Arial"/>
-              </a:defRPr>
-            </a:pPr>
-          </a:p>
-        </c:txPr>
-        <c:crossAx val="67676853"/>
-        <c:crosses val="autoZero"/>
-        <c:crossBetween val="between"/>
-      </c:valAx>
-      <c:catAx>
-        <c:axId val="4175284"/>
-        <c:scaling>
-          <c:orientation val="minMax"/>
-        </c:scaling>
-        <c:delete val="1"/>
-        <c:axPos val="t"/>
-        <c:numFmt formatCode="General" sourceLinked="0"/>
-        <c:majorTickMark val="out"/>
-        <c:minorTickMark val="none"/>
-        <c:tickLblPos val="nextTo"/>
-        <c:spPr>
-          <a:ln w="0">
-            <a:solidFill>
-              <a:srgbClr val="b3b3b3"/>
-            </a:solidFill>
-          </a:ln>
-        </c:spPr>
-        <c:txPr>
-          <a:bodyPr/>
-          <a:lstStyle/>
-          <a:p>
-            <a:pPr>
-              <a:defRPr b="0" sz="1000" spc="-1" strike="noStrike">
-                <a:latin typeface="Arial"/>
-              </a:defRPr>
-            </a:pPr>
-          </a:p>
-        </c:txPr>
-        <c:crossAx val="8175991"/>
-        <c:auto val="1"/>
-        <c:lblAlgn val="ctr"/>
-        <c:lblOffset val="100"/>
-        <c:noMultiLvlLbl val="0"/>
-      </c:catAx>
-      <c:valAx>
-        <c:axId val="8175991"/>
-        <c:scaling>
-          <c:orientation val="minMax"/>
-          <c:max val="0.2"/>
-          <c:min val="0"/>
-        </c:scaling>
-        <c:delete val="0"/>
-        <c:axPos val="r"/>
-        <c:title>
-          <c:tx>
-            <c:rich>
-              <a:bodyPr rot="-5400000"/>
-              <a:lstStyle/>
-              <a:p>
-                <a:pPr>
-                  <a:defRPr b="0" sz="900" spc="-1" strike="noStrike">
-                    <a:latin typeface="Arial"/>
-                  </a:defRPr>
-                </a:pPr>
-                <a:r>
-                  <a:rPr b="0" sz="900" spc="-1" strike="noStrike">
-                    <a:latin typeface="Arial"/>
-                  </a:rPr>
-                  <a:t>FPR</a:t>
-                </a:r>
-              </a:p>
-            </c:rich>
-          </c:tx>
-          <c:overlay val="0"/>
-          <c:spPr>
-            <a:noFill/>
-            <a:ln w="0">
-              <a:noFill/>
-            </a:ln>
-          </c:spPr>
-        </c:title>
-        <c:numFmt formatCode="General" sourceLinked="0"/>
-        <c:majorTickMark val="out"/>
-        <c:minorTickMark val="none"/>
-        <c:tickLblPos val="nextTo"/>
-        <c:spPr>
-          <a:ln w="0">
-            <a:solidFill>
-              <a:srgbClr val="b3b3b3"/>
-            </a:solidFill>
-          </a:ln>
-        </c:spPr>
-        <c:txPr>
-          <a:bodyPr/>
-          <a:lstStyle/>
-          <a:p>
-            <a:pPr>
-              <a:defRPr b="0" sz="1000" spc="-1" strike="noStrike">
-                <a:latin typeface="Arial"/>
-              </a:defRPr>
-            </a:pPr>
-          </a:p>
-        </c:txPr>
-        <c:crossAx val="4175284"/>
-        <c:crosses val="max"/>
-        <c:crossBetween val="between"/>
-      </c:valAx>
-      <c:spPr>
-        <a:noFill/>
-        <a:ln w="0">
-          <a:solidFill>
-            <a:srgbClr val="b3b3b3"/>
-          </a:solidFill>
-        </a:ln>
-      </c:spPr>
-    </c:plotArea>
-    <c:legend>
-      <c:legendPos val="r"/>
-      <c:layout>
-        <c:manualLayout>
-          <c:xMode val="edge"/>
-          <c:yMode val="edge"/>
-          <c:x val="0.883376087092536"/>
-          <c:y val="0.752915047196002"/>
-          <c:w val="0.115442372669253"/>
-          <c:h val="0.244335850733008"/>
-        </c:manualLayout>
-      </c:layout>
-      <c:overlay val="0"/>
-      <c:spPr>
-        <a:solidFill>
-          <a:srgbClr val="ffffff"/>
-        </a:solidFill>
-        <a:ln w="0">
-          <a:solidFill>
-            <a:srgbClr val="000000"/>
-          </a:solidFill>
-        </a:ln>
-      </c:spPr>
-      <c:txPr>
-        <a:bodyPr/>
-        <a:lstStyle/>
-        <a:p>
-          <a:pPr>
-            <a:defRPr b="0" sz="1000" spc="-1" strike="noStrike">
-              <a:latin typeface="Arial"/>
-            </a:defRPr>
-          </a:pPr>
-        </a:p>
-      </c:txPr>
-    </c:legend>
-    <c:plotVisOnly val="1"/>
-    <c:dispBlanksAs val="gap"/>
-  </c:chart>
-  <c:spPr>
-    <a:solidFill>
-      <a:srgbClr val="ffffff"/>
-    </a:solidFill>
-    <a:ln w="0">
-      <a:noFill/>
-    </a:ln>
-  </c:spPr>
-</c:chartSpace>
-</file>
-
 <file path=word/theme/theme1.xml><?xml version="1.0" encoding="utf-8"?>
 <a:theme xmlns:a="http://schemas.openxmlformats.org/drawingml/2006/main" xmlns:r="http://schemas.openxmlformats.org/officeDocument/2006/relationships" name="Office">
   <a:themeElements>

</xml_diff>